<commit_message>
Pull together administrative shell documents
</commit_message>
<xml_diff>
--- a/admin_shell/budget_justification.docx
+++ b/admin_shell/budget_justification.docx
@@ -261,7 +261,28 @@
         <w:t xml:space="preserve"> calendar months). This individual will aid in the development of the instructional materials and the dissemination of the materials.</w:t>
       </w:r>
       <w:r>
-        <w:t xml:space="preserve"> Schloss will recruit a postdoctoral research associates for this position who has an interest in teaching as a career path. This researcher will split their effort between this and other projects in the Schloss lab.</w:t>
+        <w:t xml:space="preserve"> Schloss will recruit a postdoctoral research associates for this position who has an interest in teaching as a career path. </w:t>
+      </w:r>
+      <w:r>
+        <w:t xml:space="preserve">Historically, all members of the Schloss lab have become trained as instructors for The Carpentries organization and take an active role in promoting reproducible research practices to other scientists. </w:t>
+      </w:r>
+      <w:r>
+        <w:t xml:space="preserve">They will also participate in activities hosted by the University of Michigan’s </w:t>
+      </w:r>
+      <w:r>
+        <w:t>Center for Research on Learning and Teaching (CRLT)</w:t>
+      </w:r>
+      <w:r>
+        <w:t xml:space="preserve">. </w:t>
+      </w:r>
+      <w:r>
+        <w:t>Th</w:t>
+      </w:r>
+      <w:r>
+        <w:t>e</w:t>
+      </w:r>
+      <w:r>
+        <w:t xml:space="preserve"> researcher will split their effort between this and other projects in the Schloss lab.</w:t>
       </w:r>
       <w:r>
         <w:t xml:space="preserve"> </w:t>
@@ -420,6 +441,37 @@
       </w:r>
       <w:r>
         <w:t xml:space="preserve"> Funds are requested to facilitate the publication of two publications to disseminate the modules and broadly discuss the need for reproducible research within the microbiome research community.</w:t>
+      </w:r>
+    </w:p>
+    <w:p>
+      <w:pPr>
+        <w:ind w:firstLine="0"/>
+      </w:pPr>
+    </w:p>
+    <w:p>
+      <w:pPr>
+        <w:ind w:firstLine="0"/>
+        <w:rPr>
+          <w:i/>
+          <w:iCs/>
+        </w:rPr>
+      </w:pPr>
+      <w:r>
+        <w:rPr>
+          <w:i/>
+          <w:iCs/>
+        </w:rPr>
+        <w:t>Program evaluation costs</w:t>
+      </w:r>
+      <w:r>
+        <w:rPr>
+          <w:i/>
+          <w:iCs/>
+        </w:rPr>
+        <w:t>:</w:t>
+      </w:r>
+      <w:r>
+        <w:t xml:space="preserve"> Funds are requested to help develop, implement, and analyze tools for assessing the efficacy of the instructional materials. Because year 3 is when most of the assessment activities will be performed, the anticipated costs are weighted accordingly.</w:t>
       </w:r>
     </w:p>
     <w:p>
@@ -429,7 +481,7 @@
     </w:p>
     <w:sectPr>
       <w:pgSz w:w="12240" w:h="15840"/>
-      <w:pgMar w:top="1440" w:right="1440" w:bottom="1440" w:left="1440" w:header="720" w:footer="720" w:gutter="0"/>
+      <w:pgMar w:top="720" w:right="720" w:bottom="720" w:left="720" w:header="720" w:footer="720" w:gutter="0"/>
       <w:cols w:space="720"/>
       <w:noEndnote/>
     </w:sectPr>
@@ -720,11 +772,6 @@
     <w:lsdException w:name="Book Title" w:uiPriority="33" w:qFormat="1"/>
     <w:lsdException w:name="Bibliography" w:semiHidden="1" w:uiPriority="37" w:unhideWhenUsed="1"/>
     <w:lsdException w:name="TOC Heading" w:semiHidden="1" w:uiPriority="39" w:unhideWhenUsed="1" w:qFormat="1"/>
-    <w:lsdException w:name="Plain Table 5" w:semiHidden="1" w:unhideWhenUsed="1"/>
-    <w:lsdException w:name="Grid Table Light" w:semiHidden="1" w:unhideWhenUsed="1"/>
-    <w:lsdException w:name="Grid Table 1 Light" w:semiHidden="1" w:unhideWhenUsed="1"/>
-    <w:lsdException w:name="Grid Table 2" w:semiHidden="1" w:unhideWhenUsed="1"/>
-    <w:lsdException w:name="Grid Table 3" w:semiHidden="1" w:unhideWhenUsed="1"/>
     <w:lsdException w:name="Grid Table 4" w:uiPriority="49"/>
     <w:lsdException w:name="Grid Table 5 Dark" w:uiPriority="50"/>
     <w:lsdException w:name="Grid Table 6 Colorful" w:uiPriority="51"/>
@@ -845,7 +892,6 @@
   <w:style w:type="character" w:default="1" w:styleId="DefaultParagraphFont">
     <w:name w:val="Default Paragraph Font"/>
     <w:uiPriority w:val="1"/>
-    <w:semiHidden/>
     <w:unhideWhenUsed/>
   </w:style>
   <w:style w:type="table" w:default="1" w:styleId="TableNormal">

</xml_diff>